<commit_message>
Kommentare von Matthias übernommen
</commit_message>
<xml_diff>
--- a/docs-ext/iSAQB_CPSA_Expert_Level_Field_Report_EN.docx
+++ b/docs-ext/iSAQB_CPSA_Expert_Level_Field_Report_EN.docx
@@ -42,7 +42,6 @@
           <w:lang w:val="en-US"/>
         </w:rPr>
       </w:pPr>
-      <w:proofErr w:type="spellStart"/>
       <w:r>
         <w:rPr>
           <w:rFonts w:asciiTheme="minorHAnsi" w:hAnsiTheme="minorHAnsi" w:cstheme="minorHAnsi"/>
@@ -52,10 +51,12 @@
           <w:szCs w:val="24"/>
           <w:lang w:val="en-US"/>
         </w:rPr>
-        <w:t>iSAQB</w:t>
+        <w:t>iSAQB CPSA Expert Level</w:t>
       </w:r>
-      <w:proofErr w:type="spellEnd"/>
-      <w:r>
+    </w:p>
+    <w:p>
+      <w:pPr>
+        <w:pStyle w:val="Untertitel"/>
         <w:rPr>
           <w:rFonts w:asciiTheme="minorHAnsi" w:hAnsiTheme="minorHAnsi" w:cstheme="minorHAnsi"/>
           <w:b/>
@@ -64,12 +65,8 @@
           <w:szCs w:val="24"/>
           <w:lang w:val="en-US"/>
         </w:rPr>
-        <w:t xml:space="preserve"> CPSA Expert Level</w:t>
-      </w:r>
-    </w:p>
-    <w:p>
-      <w:pPr>
-        <w:pStyle w:val="Untertitel"/>
+      </w:pPr>
+      <w:r>
         <w:rPr>
           <w:rFonts w:asciiTheme="minorHAnsi" w:hAnsiTheme="minorHAnsi" w:cstheme="minorHAnsi"/>
           <w:b/>
@@ -78,7 +75,8 @@
           <w:szCs w:val="24"/>
           <w:lang w:val="en-US"/>
         </w:rPr>
-      </w:pPr>
+        <w:t>Version 202</w:t>
+      </w:r>
       <w:r>
         <w:rPr>
           <w:rFonts w:asciiTheme="minorHAnsi" w:hAnsiTheme="minorHAnsi" w:cstheme="minorHAnsi"/>
@@ -88,7 +86,7 @@
           <w:szCs w:val="24"/>
           <w:lang w:val="en-US"/>
         </w:rPr>
-        <w:t>Version 202</w:t>
+        <w:t>2</w:t>
       </w:r>
       <w:r>
         <w:rPr>
@@ -99,7 +97,7 @@
           <w:szCs w:val="24"/>
           <w:lang w:val="en-US"/>
         </w:rPr>
-        <w:t>2</w:t>
+        <w:t>-</w:t>
       </w:r>
       <w:r>
         <w:rPr>
@@ -110,7 +108,7 @@
           <w:szCs w:val="24"/>
           <w:lang w:val="en-US"/>
         </w:rPr>
-        <w:t>-</w:t>
+        <w:t>03</w:t>
       </w:r>
       <w:r>
         <w:rPr>
@@ -121,7 +119,7 @@
           <w:szCs w:val="24"/>
           <w:lang w:val="en-US"/>
         </w:rPr>
-        <w:t>03</w:t>
+        <w:t>-</w:t>
       </w:r>
       <w:r>
         <w:rPr>
@@ -132,7 +130,7 @@
           <w:szCs w:val="24"/>
           <w:lang w:val="en-US"/>
         </w:rPr>
-        <w:t>-</w:t>
+        <w:t>2</w:t>
       </w:r>
       <w:r>
         <w:rPr>
@@ -143,76 +141,56 @@
           <w:szCs w:val="24"/>
           <w:lang w:val="en-US"/>
         </w:rPr>
-        <w:t>2</w:t>
+        <w:t>5</w:t>
       </w:r>
+    </w:p>
+    <w:p>
+      <w:pPr>
+        <w:pStyle w:val="Textbody"/>
+        <w:rPr>
+          <w:lang w:val="en-US"/>
+        </w:rPr>
+      </w:pPr>
+    </w:p>
+    <w:p>
+      <w:pPr>
+        <w:rPr>
+          <w:rFonts w:cstheme="minorHAnsi"/>
+          <w:sz w:val="24"/>
+          <w:szCs w:val="24"/>
+        </w:rPr>
+      </w:pPr>
+    </w:p>
+    <w:p>
+      <w:pPr>
+        <w:jc w:val="center"/>
+        <w:rPr>
+          <w:rFonts w:asciiTheme="minorHAnsi" w:hAnsiTheme="minorHAnsi" w:cstheme="minorHAnsi"/>
+          <w:sz w:val="24"/>
+          <w:szCs w:val="24"/>
+        </w:rPr>
+      </w:pPr>
       <w:r>
+        <w:rPr>
+          <w:rFonts w:asciiTheme="minorHAnsi" w:hAnsiTheme="minorHAnsi" w:cstheme="minorHAnsi"/>
+          <w:sz w:val="24"/>
+          <w:szCs w:val="24"/>
+        </w:rPr>
+        <w:t>With this document, each member of a topic working group provides feedback so that the iSAQB can improve the processes for certification.</w:t>
+      </w:r>
+    </w:p>
+    <w:p>
+      <w:pPr>
+        <w:jc w:val="left"/>
         <w:rPr>
           <w:rFonts w:asciiTheme="minorHAnsi" w:hAnsiTheme="minorHAnsi" w:cstheme="minorHAnsi"/>
           <w:b/>
           <w:bCs/>
           <w:sz w:val="24"/>
           <w:szCs w:val="24"/>
-          <w:lang w:val="en-US"/>
-        </w:rPr>
-        <w:t>5</w:t>
-      </w:r>
-    </w:p>
-    <w:p>
-      <w:pPr>
-        <w:pStyle w:val="Textbody"/>
-        <w:rPr>
-          <w:lang w:val="en-US"/>
-        </w:rPr>
-      </w:pPr>
-    </w:p>
-    <w:p>
-      <w:pPr>
-        <w:rPr>
-          <w:rFonts w:cstheme="minorHAnsi"/>
-          <w:sz w:val="24"/>
-          <w:szCs w:val="24"/>
-        </w:rPr>
-      </w:pPr>
-    </w:p>
-    <w:p>
-      <w:pPr>
-        <w:jc w:val="center"/>
-        <w:rPr>
-          <w:rFonts w:asciiTheme="minorHAnsi" w:hAnsiTheme="minorHAnsi" w:cstheme="minorHAnsi"/>
-          <w:sz w:val="24"/>
-          <w:szCs w:val="24"/>
         </w:rPr>
       </w:pPr>
       <w:r>
-        <w:rPr>
-          <w:rFonts w:asciiTheme="minorHAnsi" w:hAnsiTheme="minorHAnsi" w:cstheme="minorHAnsi"/>
-          <w:sz w:val="24"/>
-          <w:szCs w:val="24"/>
-        </w:rPr>
-        <w:t xml:space="preserve">With this document, each member of a topic working group provides feedback so that the </w:t>
-      </w:r>
-      <w:proofErr w:type="spellStart"/>
-      <w:r>
-        <w:rPr>
-          <w:rFonts w:asciiTheme="minorHAnsi" w:hAnsiTheme="minorHAnsi" w:cstheme="minorHAnsi"/>
-          <w:sz w:val="24"/>
-          <w:szCs w:val="24"/>
-        </w:rPr>
-        <w:t>iSAQB</w:t>
-      </w:r>
-      <w:proofErr w:type="spellEnd"/>
-      <w:r>
-        <w:rPr>
-          <w:rFonts w:asciiTheme="minorHAnsi" w:hAnsiTheme="minorHAnsi" w:cstheme="minorHAnsi"/>
-          <w:sz w:val="24"/>
-          <w:szCs w:val="24"/>
-        </w:rPr>
-        <w:t xml:space="preserve"> can improve the processes for certification.</w:t>
-      </w:r>
-    </w:p>
-    <w:p>
-      <w:pPr>
-        <w:jc w:val="left"/>
         <w:rPr>
           <w:rFonts w:asciiTheme="minorHAnsi" w:hAnsiTheme="minorHAnsi" w:cstheme="minorHAnsi"/>
           <w:b/>
@@ -220,15 +198,6 @@
           <w:sz w:val="24"/>
           <w:szCs w:val="24"/>
         </w:rPr>
-      </w:pPr>
-      <w:r>
-        <w:rPr>
-          <w:rFonts w:asciiTheme="minorHAnsi" w:hAnsiTheme="minorHAnsi" w:cstheme="minorHAnsi"/>
-          <w:b/>
-          <w:bCs/>
-          <w:sz w:val="24"/>
-          <w:szCs w:val="24"/>
-        </w:rPr>
         <w:t>Person</w:t>
       </w:r>
     </w:p>
@@ -255,6 +224,22 @@
       <w:r>
         <w:rPr>
           <w:rFonts w:asciiTheme="minorHAnsi" w:hAnsiTheme="minorHAnsi" w:cstheme="minorHAnsi"/>
+          <w:b/>
+          <w:bCs/>
+          <w:szCs w:val="21"/>
+        </w:rPr>
+        <w:t>(optional)</w:t>
+      </w:r>
+      <w:r>
+        <w:rPr>
+          <w:rFonts w:asciiTheme="minorHAnsi" w:hAnsiTheme="minorHAnsi" w:cstheme="minorHAnsi"/>
+          <w:szCs w:val="21"/>
+        </w:rPr>
+        <w:t xml:space="preserve"> </w:t>
+      </w:r>
+      <w:r>
+        <w:rPr>
+          <w:rFonts w:asciiTheme="minorHAnsi" w:hAnsiTheme="minorHAnsi" w:cstheme="minorHAnsi"/>
           <w:sz w:val="24"/>
           <w:szCs w:val="24"/>
         </w:rPr>
@@ -321,6 +306,22 @@
           <w:szCs w:val="24"/>
         </w:rPr>
       </w:pPr>
+      <w:r>
+        <w:rPr>
+          <w:rFonts w:asciiTheme="minorHAnsi" w:hAnsiTheme="minorHAnsi" w:cstheme="minorHAnsi"/>
+          <w:b/>
+          <w:bCs/>
+          <w:szCs w:val="21"/>
+        </w:rPr>
+        <w:t>(optional)</w:t>
+      </w:r>
+      <w:r>
+        <w:rPr>
+          <w:rFonts w:asciiTheme="minorHAnsi" w:hAnsiTheme="minorHAnsi" w:cstheme="minorHAnsi"/>
+          <w:szCs w:val="21"/>
+        </w:rPr>
+        <w:t xml:space="preserve"> </w:t>
+      </w:r>
       <w:r>
         <w:rPr>
           <w:rFonts w:asciiTheme="minorHAnsi" w:hAnsiTheme="minorHAnsi" w:cstheme="minorHAnsi"/>
@@ -899,15 +900,7 @@
       </w:tabs>
     </w:pPr>
     <w:r>
-      <w:t xml:space="preserve">© </w:t>
-    </w:r>
-    <w:proofErr w:type="spellStart"/>
-    <w:r>
-      <w:t>iSAQB</w:t>
-    </w:r>
-    <w:proofErr w:type="spellEnd"/>
-    <w:r>
-      <w:t xml:space="preserve"> e. V.</w:t>
+      <w:t>© iSAQB e. V.</w:t>
     </w:r>
     <w:r>
       <w:ptab w:relativeTo="margin" w:alignment="center" w:leader="none"/>
@@ -1648,7 +1641,7 @@
                                   </pic:cNvPicPr>
                                 </pic:nvPicPr>
                                 <pic:blipFill>
-                                  <a:blip r:embed="rId1" cstate="print">
+                                  <a:blip r:embed="rId2" cstate="print">
                                     <a:extLst>
                                       <a:ext uri="{28A0092B-C50C-407E-A947-70E740481C1C}">
                                         <a14:useLocalDpi xmlns:a14="http://schemas.microsoft.com/office/drawing/2010/main" val="0"/>

</xml_diff>